<commit_message>
Updated project scope document and fixed a filename
</commit_message>
<xml_diff>
--- a/documents/Scope Document.docx
+++ b/documents/Scope Document.docx
@@ -201,7 +201,23 @@
                 <w:sz w:val="18"/>
                 <w:szCs w:val="18"/>
               </w:rPr>
-              <w:t>9/1/2023</w:t>
+              <w:t>9/1</w:t>
+            </w:r>
+            <w:r>
+              <w:rPr>
+                <w:rFonts w:asciiTheme="minorHAnsi" w:hAnsiTheme="minorHAnsi"/>
+                <w:sz w:val="18"/>
+                <w:szCs w:val="18"/>
+              </w:rPr>
+              <w:t>8</w:t>
+            </w:r>
+            <w:r>
+              <w:rPr>
+                <w:rFonts w:asciiTheme="minorHAnsi" w:hAnsiTheme="minorHAnsi"/>
+                <w:sz w:val="18"/>
+                <w:szCs w:val="18"/>
+              </w:rPr>
+              <w:t>/2023</w:t>
             </w:r>
           </w:p>
         </w:tc>
@@ -266,14 +282,6 @@
                 <w:sz w:val="18"/>
                 <w:szCs w:val="18"/>
               </w:rPr>
-              <w:t>s</w:t>
-            </w:r>
-            <w:r>
-              <w:rPr>
-                <w:rFonts w:asciiTheme="minorHAnsi" w:hAnsiTheme="minorHAnsi"/>
-                <w:sz w:val="18"/>
-                <w:szCs w:val="18"/>
-              </w:rPr>
               <w:t xml:space="preserve"> </w:t>
             </w:r>
             <w:r>
@@ -478,7 +486,7 @@
                 <w:sz w:val="16"/>
                 <w:szCs w:val="16"/>
               </w:rPr>
-              <w:t xml:space="preserve">a “wish list” of books they want to read and a “finished list” </w:t>
+              <w:t>a “list” of books</w:t>
             </w:r>
             <w:r>
               <w:rPr>
@@ -486,7 +494,7 @@
                 <w:sz w:val="16"/>
                 <w:szCs w:val="16"/>
               </w:rPr>
-              <w:t>of books they have read.</w:t>
+              <w:t>.</w:t>
             </w:r>
             <w:r>
               <w:rPr>
@@ -494,7 +502,103 @@
                 <w:sz w:val="16"/>
                 <w:szCs w:val="16"/>
               </w:rPr>
-              <w:t xml:space="preserve"> Our main objective is to make it easier for people to look online for software books no matter how new or experienced they are.</w:t>
+              <w:t xml:space="preserve"> </w:t>
+            </w:r>
+            <w:r>
+              <w:rPr>
+                <w:rFonts w:asciiTheme="minorHAnsi" w:hAnsiTheme="minorHAnsi" w:cs="Arial"/>
+                <w:sz w:val="16"/>
+                <w:szCs w:val="16"/>
+              </w:rPr>
+              <w:t xml:space="preserve">They can mark these different books as books they’ve read, </w:t>
+            </w:r>
+            <w:r>
+              <w:rPr>
+                <w:rFonts w:asciiTheme="minorHAnsi" w:hAnsiTheme="minorHAnsi" w:cs="Arial"/>
+                <w:sz w:val="16"/>
+                <w:szCs w:val="16"/>
+              </w:rPr>
+              <w:t xml:space="preserve">books they </w:t>
+            </w:r>
+            <w:r>
+              <w:rPr>
+                <w:rFonts w:asciiTheme="minorHAnsi" w:hAnsiTheme="minorHAnsi" w:cs="Arial"/>
+                <w:sz w:val="16"/>
+                <w:szCs w:val="16"/>
+              </w:rPr>
+              <w:t xml:space="preserve">want to read, </w:t>
+            </w:r>
+            <w:r>
+              <w:rPr>
+                <w:rFonts w:asciiTheme="minorHAnsi" w:hAnsiTheme="minorHAnsi" w:cs="Arial"/>
+                <w:sz w:val="16"/>
+                <w:szCs w:val="16"/>
+              </w:rPr>
+              <w:t>books they’re reading</w:t>
+            </w:r>
+            <w:r>
+              <w:rPr>
+                <w:rFonts w:asciiTheme="minorHAnsi" w:hAnsiTheme="minorHAnsi" w:cs="Arial"/>
+                <w:sz w:val="16"/>
+                <w:szCs w:val="16"/>
+              </w:rPr>
+              <w:t xml:space="preserve">. </w:t>
+            </w:r>
+            <w:r>
+              <w:rPr>
+                <w:rFonts w:asciiTheme="minorHAnsi" w:hAnsiTheme="minorHAnsi" w:cs="Arial"/>
+                <w:sz w:val="16"/>
+                <w:szCs w:val="16"/>
+              </w:rPr>
+              <w:t xml:space="preserve">Our main objective is to make it easier for people to </w:t>
+            </w:r>
+            <w:r>
+              <w:rPr>
+                <w:rFonts w:asciiTheme="minorHAnsi" w:hAnsiTheme="minorHAnsi" w:cs="Arial"/>
+                <w:sz w:val="16"/>
+                <w:szCs w:val="16"/>
+              </w:rPr>
+              <w:t>gain insight</w:t>
+            </w:r>
+            <w:r>
+              <w:rPr>
+                <w:rFonts w:asciiTheme="minorHAnsi" w:hAnsiTheme="minorHAnsi" w:cs="Arial"/>
+                <w:sz w:val="16"/>
+                <w:szCs w:val="16"/>
+              </w:rPr>
+              <w:t xml:space="preserve"> from others</w:t>
+            </w:r>
+            <w:r>
+              <w:rPr>
+                <w:rFonts w:asciiTheme="minorHAnsi" w:hAnsiTheme="minorHAnsi" w:cs="Arial"/>
+                <w:sz w:val="16"/>
+                <w:szCs w:val="16"/>
+              </w:rPr>
+              <w:t xml:space="preserve"> about software books </w:t>
+            </w:r>
+            <w:r>
+              <w:rPr>
+                <w:rFonts w:asciiTheme="minorHAnsi" w:hAnsiTheme="minorHAnsi" w:cs="Arial"/>
+                <w:sz w:val="16"/>
+                <w:szCs w:val="16"/>
+              </w:rPr>
+              <w:t>so that they can make more informed decisions about which books</w:t>
+            </w:r>
+            <w:r>
+              <w:rPr>
+                <w:rFonts w:asciiTheme="minorHAnsi" w:hAnsiTheme="minorHAnsi" w:cs="Arial"/>
+                <w:sz w:val="16"/>
+                <w:szCs w:val="16"/>
+              </w:rPr>
+              <w:t xml:space="preserve"> they are interested in</w:t>
+            </w:r>
+            <w:r>
+              <w:rPr>
+                <w:rFonts w:asciiTheme="minorHAnsi" w:hAnsiTheme="minorHAnsi" w:cs="Arial"/>
+                <w:sz w:val="16"/>
+                <w:szCs w:val="16"/>
+              </w:rPr>
+              <w:t>.</w:t>
             </w:r>
           </w:p>
         </w:tc>
@@ -629,23 +733,13 @@
                 <w:szCs w:val="16"/>
               </w:rPr>
             </w:pPr>
-            <w:proofErr w:type="spellStart"/>
-            <w:r>
-              <w:rPr>
-                <w:rFonts w:asciiTheme="minorHAnsi" w:hAnsiTheme="minorHAnsi"/>
-                <w:sz w:val="16"/>
-                <w:szCs w:val="16"/>
-              </w:rPr>
-              <w:t>Google.Books</w:t>
-            </w:r>
-            <w:proofErr w:type="spellEnd"/>
-            <w:r>
-              <w:rPr>
-                <w:rFonts w:asciiTheme="minorHAnsi" w:hAnsiTheme="minorHAnsi"/>
-                <w:sz w:val="16"/>
-                <w:szCs w:val="16"/>
-              </w:rPr>
-              <w:t xml:space="preserve"> API</w:t>
+            <w:r>
+              <w:rPr>
+                <w:rFonts w:asciiTheme="minorHAnsi" w:hAnsiTheme="minorHAnsi"/>
+                <w:sz w:val="16"/>
+                <w:szCs w:val="16"/>
+              </w:rPr>
+              <w:t>Google.Books API</w:t>
             </w:r>
           </w:p>
           <w:p>
@@ -663,6 +757,23 @@
                 <w:szCs w:val="16"/>
               </w:rPr>
               <w:t>Azure</w:t>
+            </w:r>
+          </w:p>
+          <w:p>
+            <w:pPr>
+              <w:rPr>
+                <w:rFonts w:asciiTheme="minorHAnsi" w:hAnsiTheme="minorHAnsi"/>
+                <w:sz w:val="16"/>
+                <w:szCs w:val="16"/>
+              </w:rPr>
+            </w:pPr>
+            <w:r>
+              <w:rPr>
+                <w:rFonts w:asciiTheme="minorHAnsi" w:hAnsiTheme="minorHAnsi"/>
+                <w:sz w:val="16"/>
+                <w:szCs w:val="16"/>
+              </w:rPr>
+              <w:t>Postman</w:t>
             </w:r>
           </w:p>
         </w:tc>
@@ -763,23 +874,13 @@
                 <w:szCs w:val="16"/>
               </w:rPr>
             </w:pPr>
-            <w:proofErr w:type="spellStart"/>
-            <w:r>
-              <w:rPr>
-                <w:rFonts w:asciiTheme="minorHAnsi" w:hAnsiTheme="minorHAnsi"/>
-                <w:sz w:val="16"/>
-                <w:szCs w:val="16"/>
-              </w:rPr>
-              <w:t>Funtionality</w:t>
-            </w:r>
-            <w:proofErr w:type="spellEnd"/>
-            <w:r>
-              <w:rPr>
-                <w:rFonts w:asciiTheme="minorHAnsi" w:hAnsiTheme="minorHAnsi"/>
-                <w:sz w:val="16"/>
-                <w:szCs w:val="16"/>
-              </w:rPr>
-              <w:t xml:space="preserve"> required:</w:t>
+            <w:r>
+              <w:rPr>
+                <w:rFonts w:asciiTheme="minorHAnsi" w:hAnsiTheme="minorHAnsi"/>
+                <w:sz w:val="16"/>
+                <w:szCs w:val="16"/>
+              </w:rPr>
+              <w:t>Funtionality required:</w:t>
             </w:r>
           </w:p>
           <w:p>
@@ -883,7 +984,15 @@
                 <w:sz w:val="16"/>
                 <w:szCs w:val="16"/>
               </w:rPr>
-              <w:t xml:space="preserve">Comments about the book from other users </w:t>
+              <w:t>Review comments and discussion</w:t>
+            </w:r>
+            <w:r>
+              <w:rPr>
+                <w:rFonts w:asciiTheme="minorHAnsi" w:hAnsiTheme="minorHAnsi"/>
+                <w:sz w:val="16"/>
+                <w:szCs w:val="16"/>
+              </w:rPr>
+              <w:t xml:space="preserve"> about the book from other users </w:t>
             </w:r>
             <w:r>
               <w:rPr>
@@ -914,6 +1023,36 @@
                 <w:szCs w:val="16"/>
               </w:rPr>
               <w:t>User accounts</w:t>
+            </w:r>
+          </w:p>
+          <w:p>
+            <w:pPr>
+              <w:pStyle w:val="ListParagraph"/>
+              <w:numPr>
+                <w:ilvl w:val="0"/>
+                <w:numId w:val="9"/>
+              </w:numPr>
+              <w:rPr>
+                <w:rFonts w:asciiTheme="minorHAnsi" w:hAnsiTheme="minorHAnsi"/>
+                <w:sz w:val="16"/>
+                <w:szCs w:val="16"/>
+              </w:rPr>
+            </w:pPr>
+            <w:r>
+              <w:rPr>
+                <w:rFonts w:asciiTheme="minorHAnsi" w:hAnsiTheme="minorHAnsi"/>
+                <w:sz w:val="16"/>
+                <w:szCs w:val="16"/>
+              </w:rPr>
+              <w:t xml:space="preserve">Community </w:t>
+            </w:r>
+            <w:r>
+              <w:rPr>
+                <w:rFonts w:asciiTheme="minorHAnsi" w:hAnsiTheme="minorHAnsi"/>
+                <w:sz w:val="16"/>
+                <w:szCs w:val="16"/>
+              </w:rPr>
+              <w:t>Page</w:t>
             </w:r>
           </w:p>
         </w:tc>
@@ -1037,6 +1176,38 @@
                 <w:sz w:val="16"/>
                 <w:szCs w:val="16"/>
               </w:rPr>
+              <w:t xml:space="preserve"> and</w:t>
+            </w:r>
+            <w:r>
+              <w:rPr>
+                <w:rFonts w:asciiTheme="minorHAnsi" w:hAnsiTheme="minorHAnsi"/>
+                <w:sz w:val="16"/>
+                <w:szCs w:val="16"/>
+              </w:rPr>
+              <w:t xml:space="preserve"> </w:t>
+            </w:r>
+            <w:r>
+              <w:rPr>
+                <w:rFonts w:asciiTheme="minorHAnsi" w:hAnsiTheme="minorHAnsi"/>
+                <w:sz w:val="16"/>
+                <w:szCs w:val="16"/>
+              </w:rPr>
+              <w:t xml:space="preserve">seeing what other people think of </w:t>
+            </w:r>
+            <w:r>
+              <w:rPr>
+                <w:rFonts w:asciiTheme="minorHAnsi" w:hAnsiTheme="minorHAnsi"/>
+                <w:sz w:val="16"/>
+                <w:szCs w:val="16"/>
+              </w:rPr>
+              <w:t>software books</w:t>
+            </w:r>
+            <w:r>
+              <w:rPr>
+                <w:rFonts w:asciiTheme="minorHAnsi" w:hAnsiTheme="minorHAnsi"/>
+                <w:sz w:val="16"/>
+                <w:szCs w:val="16"/>
+              </w:rPr>
               <w:t>. It is not for buying books</w:t>
             </w:r>
             <w:r>
@@ -1255,7 +1426,23 @@
                 <w:sz w:val="16"/>
                 <w:szCs w:val="16"/>
               </w:rPr>
-              <w:t>books</w:t>
+              <w:t>book</w:t>
+            </w:r>
+            <w:r>
+              <w:rPr>
+                <w:rFonts w:asciiTheme="minorHAnsi" w:hAnsiTheme="minorHAnsi"/>
+                <w:sz w:val="16"/>
+                <w:szCs w:val="16"/>
+              </w:rPr>
+              <w:t xml:space="preserve"> reviews and </w:t>
+            </w:r>
+            <w:r>
+              <w:rPr>
+                <w:rFonts w:asciiTheme="minorHAnsi" w:hAnsiTheme="minorHAnsi"/>
+                <w:sz w:val="16"/>
+                <w:szCs w:val="16"/>
+              </w:rPr>
+              <w:t>a discussion section for each book</w:t>
             </w:r>
           </w:p>
         </w:tc>
@@ -1343,7 +1530,7 @@
               <w:pStyle w:val="ListParagraph"/>
               <w:numPr>
                 <w:ilvl w:val="0"/>
-                <w:numId w:val="11"/>
+                <w:numId w:val="12"/>
               </w:numPr>
               <w:rPr>
                 <w:rFonts w:asciiTheme="minorHAnsi" w:hAnsiTheme="minorHAnsi"/>
@@ -1357,18 +1544,8 @@
                 <w:sz w:val="16"/>
                 <w:szCs w:val="16"/>
               </w:rPr>
-              <w:t xml:space="preserve">Filter/search the book </w:t>
-            </w:r>
-            <w:proofErr w:type="gramStart"/>
-            <w:r>
-              <w:rPr>
-                <w:rFonts w:asciiTheme="minorHAnsi" w:hAnsiTheme="minorHAnsi"/>
-                <w:sz w:val="16"/>
-                <w:szCs w:val="16"/>
-              </w:rPr>
-              <w:t>database</w:t>
-            </w:r>
-            <w:proofErr w:type="gramEnd"/>
+              <w:t>Create user account</w:t>
+            </w:r>
           </w:p>
           <w:p>
             <w:pPr>
@@ -1389,18 +1566,8 @@
                 <w:sz w:val="16"/>
                 <w:szCs w:val="16"/>
               </w:rPr>
-              <w:t xml:space="preserve">See book ratings and </w:t>
-            </w:r>
-            <w:proofErr w:type="gramStart"/>
-            <w:r>
-              <w:rPr>
-                <w:rFonts w:asciiTheme="minorHAnsi" w:hAnsiTheme="minorHAnsi"/>
-                <w:sz w:val="16"/>
-                <w:szCs w:val="16"/>
-              </w:rPr>
-              <w:t>comments</w:t>
-            </w:r>
-            <w:proofErr w:type="gramEnd"/>
+              <w:t>Filter/search the book database</w:t>
+            </w:r>
           </w:p>
           <w:p>
             <w:pPr>
@@ -1421,26 +1588,8 @@
                 <w:sz w:val="16"/>
                 <w:szCs w:val="16"/>
               </w:rPr>
-              <w:t xml:space="preserve">See details about a specific </w:t>
-            </w:r>
-            <w:proofErr w:type="gramStart"/>
-            <w:r>
-              <w:rPr>
-                <w:rFonts w:asciiTheme="minorHAnsi" w:hAnsiTheme="minorHAnsi"/>
-                <w:sz w:val="16"/>
-                <w:szCs w:val="16"/>
-              </w:rPr>
-              <w:t>boo</w:t>
-            </w:r>
-            <w:r>
-              <w:rPr>
-                <w:rFonts w:asciiTheme="minorHAnsi" w:hAnsiTheme="minorHAnsi"/>
-                <w:sz w:val="16"/>
-                <w:szCs w:val="16"/>
-              </w:rPr>
-              <w:t>k</w:t>
-            </w:r>
-            <w:proofErr w:type="gramEnd"/>
+              <w:t>See book ratings and comments</w:t>
+            </w:r>
           </w:p>
           <w:p>
             <w:pPr>
@@ -1461,7 +1610,59 @@
                 <w:sz w:val="16"/>
                 <w:szCs w:val="16"/>
               </w:rPr>
-              <w:t>Add books to a “wish list” and a “have read” list</w:t>
+              <w:t>See details about a specific boo</w:t>
+            </w:r>
+            <w:r>
+              <w:rPr>
+                <w:rFonts w:asciiTheme="minorHAnsi" w:hAnsiTheme="minorHAnsi"/>
+                <w:sz w:val="16"/>
+                <w:szCs w:val="16"/>
+              </w:rPr>
+              <w:t>k</w:t>
+            </w:r>
+          </w:p>
+          <w:p>
+            <w:pPr>
+              <w:pStyle w:val="ListParagraph"/>
+              <w:numPr>
+                <w:ilvl w:val="0"/>
+                <w:numId w:val="11"/>
+              </w:numPr>
+              <w:rPr>
+                <w:rFonts w:asciiTheme="minorHAnsi" w:hAnsiTheme="minorHAnsi"/>
+                <w:sz w:val="16"/>
+                <w:szCs w:val="16"/>
+              </w:rPr>
+            </w:pPr>
+            <w:r>
+              <w:rPr>
+                <w:rFonts w:asciiTheme="minorHAnsi" w:hAnsiTheme="minorHAnsi"/>
+                <w:sz w:val="16"/>
+                <w:szCs w:val="16"/>
+              </w:rPr>
+              <w:t>Add books to a “list”</w:t>
+            </w:r>
+          </w:p>
+          <w:p>
+            <w:pPr>
+              <w:pStyle w:val="ListParagraph"/>
+              <w:numPr>
+                <w:ilvl w:val="0"/>
+                <w:numId w:val="11"/>
+              </w:numPr>
+              <w:rPr>
+                <w:rFonts w:asciiTheme="minorHAnsi" w:hAnsiTheme="minorHAnsi"/>
+                <w:sz w:val="16"/>
+                <w:szCs w:val="16"/>
+              </w:rPr>
+            </w:pPr>
+            <w:r>
+              <w:rPr>
+                <w:rFonts w:asciiTheme="minorHAnsi" w:hAnsiTheme="minorHAnsi"/>
+                <w:sz w:val="16"/>
+                <w:szCs w:val="16"/>
+              </w:rPr>
+              <w:t>User interaction in the Community Page</w:t>
             </w:r>
           </w:p>
         </w:tc>
@@ -1492,6 +1693,7 @@
                 <w:sz w:val="20"/>
                 <w:szCs w:val="20"/>
               </w:rPr>
+              <w:lastRenderedPageBreak/>
               <w:t>Project Constraints</w:t>
             </w:r>
           </w:p>
@@ -1546,6 +1748,11 @@
           </w:p>
           <w:p>
             <w:pPr>
+              <w:pStyle w:val="ListParagraph"/>
+              <w:numPr>
+                <w:ilvl w:val="0"/>
+                <w:numId w:val="13"/>
+              </w:numPr>
               <w:rPr>
                 <w:rFonts w:asciiTheme="minorHAnsi" w:hAnsiTheme="minorHAnsi"/>
                 <w:sz w:val="16"/>
@@ -1591,6 +1798,84 @@
                 <w:szCs w:val="16"/>
               </w:rPr>
               <w:t xml:space="preserve"> This is also our first ASP.NET application.</w:t>
+            </w:r>
+          </w:p>
+          <w:p>
+            <w:pPr>
+              <w:pStyle w:val="ListParagraph"/>
+              <w:numPr>
+                <w:ilvl w:val="0"/>
+                <w:numId w:val="13"/>
+              </w:numPr>
+              <w:rPr>
+                <w:rFonts w:asciiTheme="minorHAnsi" w:hAnsiTheme="minorHAnsi"/>
+                <w:sz w:val="16"/>
+                <w:szCs w:val="16"/>
+              </w:rPr>
+            </w:pPr>
+            <w:r>
+              <w:rPr>
+                <w:rFonts w:asciiTheme="minorHAnsi" w:hAnsiTheme="minorHAnsi"/>
+                <w:sz w:val="16"/>
+                <w:szCs w:val="16"/>
+              </w:rPr>
+              <w:t>Time constraints</w:t>
+            </w:r>
+            <w:r>
+              <w:rPr>
+                <w:rFonts w:asciiTheme="minorHAnsi" w:hAnsiTheme="minorHAnsi"/>
+                <w:sz w:val="16"/>
+                <w:szCs w:val="16"/>
+              </w:rPr>
+              <w:t xml:space="preserve"> – with this being our first attempt at a larger</w:t>
+            </w:r>
+            <w:r>
+              <w:rPr>
+                <w:rFonts w:asciiTheme="minorHAnsi" w:hAnsiTheme="minorHAnsi"/>
+                <w:sz w:val="16"/>
+                <w:szCs w:val="16"/>
+              </w:rPr>
+              <w:t>,</w:t>
+            </w:r>
+            <w:r>
+              <w:rPr>
+                <w:rFonts w:asciiTheme="minorHAnsi" w:hAnsiTheme="minorHAnsi"/>
+                <w:sz w:val="16"/>
+                <w:szCs w:val="16"/>
+              </w:rPr>
+              <w:t xml:space="preserve"> functional team project, we might aim too </w:t>
+            </w:r>
+            <w:r>
+              <w:rPr>
+                <w:rFonts w:asciiTheme="minorHAnsi" w:hAnsiTheme="minorHAnsi"/>
+                <w:sz w:val="16"/>
+                <w:szCs w:val="16"/>
+              </w:rPr>
+              <w:t>high</w:t>
+            </w:r>
+            <w:r>
+              <w:rPr>
+                <w:rFonts w:asciiTheme="minorHAnsi" w:hAnsiTheme="minorHAnsi"/>
+                <w:sz w:val="16"/>
+                <w:szCs w:val="16"/>
+              </w:rPr>
+              <w:t xml:space="preserve"> </w:t>
+            </w:r>
+            <w:r>
+              <w:rPr>
+                <w:rFonts w:asciiTheme="minorHAnsi" w:hAnsiTheme="minorHAnsi"/>
+                <w:sz w:val="16"/>
+                <w:szCs w:val="16"/>
+              </w:rPr>
+              <w:t xml:space="preserve">to have everything finished by Sprint 5. Hopefully as we finish each Sprint, we’ll get a better idea of </w:t>
+            </w:r>
+            <w:r>
+              <w:rPr>
+                <w:rFonts w:asciiTheme="minorHAnsi" w:hAnsiTheme="minorHAnsi"/>
+                <w:sz w:val="16"/>
+                <w:szCs w:val="16"/>
+              </w:rPr>
+              <w:t>what we can accomplish by the end.</w:t>
             </w:r>
           </w:p>
         </w:tc>
@@ -1816,6 +2101,52 @@
           </w:p>
           <w:p>
             <w:pPr>
+              <w:pStyle w:val="ListParagraph"/>
+              <w:numPr>
+                <w:ilvl w:val="0"/>
+                <w:numId w:val="2"/>
+              </w:numPr>
+              <w:rPr>
+                <w:rFonts w:asciiTheme="minorHAnsi" w:hAnsiTheme="minorHAnsi"/>
+                <w:sz w:val="16"/>
+                <w:szCs w:val="16"/>
+              </w:rPr>
+            </w:pPr>
+            <w:r>
+              <w:rPr>
+                <w:rFonts w:asciiTheme="minorHAnsi" w:hAnsiTheme="minorHAnsi"/>
+                <w:sz w:val="16"/>
+                <w:szCs w:val="16"/>
+              </w:rPr>
+              <w:t>Fridays &amp; Mondays</w:t>
+            </w:r>
+            <w:r>
+              <w:rPr>
+                <w:rFonts w:asciiTheme="minorHAnsi" w:hAnsiTheme="minorHAnsi"/>
+                <w:sz w:val="16"/>
+                <w:szCs w:val="16"/>
+              </w:rPr>
+              <w:t>: one of us are usually in the iTEC but these</w:t>
+            </w:r>
+            <w:r>
+              <w:rPr>
+                <w:rFonts w:asciiTheme="minorHAnsi" w:hAnsiTheme="minorHAnsi"/>
+                <w:sz w:val="16"/>
+                <w:szCs w:val="16"/>
+              </w:rPr>
+              <w:t xml:space="preserve"> are sort of clean-up/help days</w:t>
+            </w:r>
+            <w:r>
+              <w:rPr>
+                <w:rFonts w:asciiTheme="minorHAnsi" w:hAnsiTheme="minorHAnsi"/>
+                <w:sz w:val="16"/>
+                <w:szCs w:val="16"/>
+              </w:rPr>
+              <w:t xml:space="preserve"> if someone needs help on a PBI</w:t>
+            </w:r>
+          </w:p>
+          <w:p>
+            <w:pPr>
               <w:rPr>
                 <w:rFonts w:asciiTheme="minorHAnsi" w:hAnsiTheme="minorHAnsi"/>
                 <w:sz w:val="16"/>
@@ -1851,7 +2182,6 @@
                 <w:sz w:val="20"/>
                 <w:szCs w:val="20"/>
               </w:rPr>
-              <w:lastRenderedPageBreak/>
               <w:t>Initial Project Organization</w:t>
             </w:r>
           </w:p>
@@ -2109,26 +2439,46 @@
                 <w:sz w:val="16"/>
                 <w:szCs w:val="16"/>
               </w:rPr>
-              <w:t xml:space="preserve"> basic web app working</w:t>
-            </w:r>
-            <w:r>
-              <w:rPr>
-                <w:rFonts w:asciiTheme="minorHAnsi" w:hAnsiTheme="minorHAnsi"/>
-                <w:sz w:val="16"/>
-                <w:szCs w:val="16"/>
-              </w:rPr>
-              <w:t xml:space="preserve"> that resembles the bare bones of our </w:t>
-            </w:r>
-            <w:proofErr w:type="gramStart"/>
-            <w:r>
-              <w:rPr>
-                <w:rFonts w:asciiTheme="minorHAnsi" w:hAnsiTheme="minorHAnsi"/>
-                <w:sz w:val="16"/>
-                <w:szCs w:val="16"/>
-              </w:rPr>
-              <w:t>site</w:t>
-            </w:r>
-            <w:proofErr w:type="gramEnd"/>
+              <w:t xml:space="preserve"> basic web app </w:t>
+            </w:r>
+            <w:r>
+              <w:rPr>
+                <w:rFonts w:asciiTheme="minorHAnsi" w:hAnsiTheme="minorHAnsi"/>
+                <w:sz w:val="16"/>
+                <w:szCs w:val="16"/>
+              </w:rPr>
+              <w:t xml:space="preserve">hosted </w:t>
+            </w:r>
+            <w:r>
+              <w:rPr>
+                <w:rFonts w:asciiTheme="minorHAnsi" w:hAnsiTheme="minorHAnsi"/>
+                <w:sz w:val="16"/>
+                <w:szCs w:val="16"/>
+              </w:rPr>
+              <w:t>that resembles the bare bones of our site</w:t>
+            </w:r>
+          </w:p>
+          <w:p>
+            <w:pPr>
+              <w:pStyle w:val="ListParagraph"/>
+              <w:numPr>
+                <w:ilvl w:val="0"/>
+                <w:numId w:val="3"/>
+              </w:numPr>
+              <w:rPr>
+                <w:rFonts w:asciiTheme="minorHAnsi" w:hAnsiTheme="minorHAnsi"/>
+                <w:sz w:val="16"/>
+                <w:szCs w:val="16"/>
+              </w:rPr>
+            </w:pPr>
+            <w:r>
+              <w:rPr>
+                <w:rFonts w:asciiTheme="minorHAnsi" w:hAnsiTheme="minorHAnsi"/>
+                <w:sz w:val="16"/>
+                <w:szCs w:val="16"/>
+              </w:rPr>
+              <w:t>Postman API calls to Google.Books</w:t>
+            </w:r>
           </w:p>
           <w:p>
             <w:pPr>
@@ -2205,15 +2555,7 @@
                 <w:sz w:val="16"/>
                 <w:szCs w:val="16"/>
               </w:rPr>
-              <w:t>Creat</w:t>
-            </w:r>
-            <w:r>
-              <w:rPr>
-                <w:rFonts w:asciiTheme="minorHAnsi" w:hAnsiTheme="minorHAnsi"/>
-                <w:sz w:val="16"/>
-                <w:szCs w:val="16"/>
-              </w:rPr>
-              <w:t>ing a table for users</w:t>
+              <w:t>Register/Login functionality</w:t>
             </w:r>
           </w:p>
           <w:p>
@@ -2235,8 +2577,18 @@
                 <w:sz w:val="16"/>
                 <w:szCs w:val="16"/>
               </w:rPr>
-              <w:t>Register/Login functionality</w:t>
-            </w:r>
+              <w:t>Use Google.Books API to generate data in our database</w:t>
+            </w:r>
+          </w:p>
+          <w:p>
+            <w:pPr>
+              <w:pStyle w:val="ListParagraph"/>
+              <w:rPr>
+                <w:rFonts w:asciiTheme="minorHAnsi" w:hAnsiTheme="minorHAnsi"/>
+                <w:sz w:val="16"/>
+                <w:szCs w:val="16"/>
+              </w:rPr>
+            </w:pPr>
           </w:p>
           <w:p>
             <w:pPr>
@@ -2722,6 +3074,23 @@
               <w:t>Microsoft SQL Server</w:t>
             </w:r>
           </w:p>
+          <w:p>
+            <w:pPr>
+              <w:rPr>
+                <w:rFonts w:asciiTheme="minorHAnsi" w:hAnsiTheme="minorHAnsi"/>
+                <w:sz w:val="16"/>
+                <w:szCs w:val="16"/>
+              </w:rPr>
+            </w:pPr>
+            <w:r>
+              <w:rPr>
+                <w:rFonts w:asciiTheme="minorHAnsi" w:hAnsiTheme="minorHAnsi"/>
+                <w:sz w:val="16"/>
+                <w:szCs w:val="16"/>
+              </w:rPr>
+              <w:t>Postman</w:t>
+            </w:r>
+          </w:p>
         </w:tc>
       </w:tr>
       <w:tr>
@@ -2829,18 +3198,8 @@
                 <w:sz w:val="16"/>
                 <w:szCs w:val="16"/>
               </w:rPr>
-              <w:t xml:space="preserve"> sorted by </w:t>
-            </w:r>
-            <w:proofErr w:type="gramStart"/>
-            <w:r>
-              <w:rPr>
-                <w:rFonts w:asciiTheme="minorHAnsi" w:hAnsiTheme="minorHAnsi"/>
-                <w:sz w:val="16"/>
-                <w:szCs w:val="16"/>
-              </w:rPr>
-              <w:t>rating</w:t>
-            </w:r>
-            <w:proofErr w:type="gramEnd"/>
+              <w:t xml:space="preserve"> sorted by rating</w:t>
+            </w:r>
           </w:p>
           <w:p>
             <w:pPr>
@@ -2869,18 +3228,24 @@
                 <w:sz w:val="16"/>
                 <w:szCs w:val="16"/>
               </w:rPr>
-              <w:t xml:space="preserve">s comments from other </w:t>
-            </w:r>
-            <w:proofErr w:type="gramStart"/>
-            <w:r>
-              <w:rPr>
-                <w:rFonts w:asciiTheme="minorHAnsi" w:hAnsiTheme="minorHAnsi"/>
-                <w:sz w:val="16"/>
-                <w:szCs w:val="16"/>
-              </w:rPr>
-              <w:t>users</w:t>
-            </w:r>
-            <w:proofErr w:type="gramEnd"/>
+              <w:t xml:space="preserve">s </w:t>
+            </w:r>
+            <w:r>
+              <w:rPr>
+                <w:rFonts w:asciiTheme="minorHAnsi" w:hAnsiTheme="minorHAnsi"/>
+                <w:sz w:val="16"/>
+                <w:szCs w:val="16"/>
+              </w:rPr>
+              <w:t>discussion</w:t>
+            </w:r>
+            <w:r>
+              <w:rPr>
+                <w:rFonts w:asciiTheme="minorHAnsi" w:hAnsiTheme="minorHAnsi"/>
+                <w:sz w:val="16"/>
+                <w:szCs w:val="16"/>
+              </w:rPr>
+              <w:t xml:space="preserve"> from other users</w:t>
+            </w:r>
           </w:p>
           <w:p>
             <w:pPr>
@@ -2901,18 +3266,8 @@
                 <w:sz w:val="16"/>
                 <w:szCs w:val="16"/>
               </w:rPr>
-              <w:t xml:space="preserve">Users can search and filter </w:t>
-            </w:r>
-            <w:proofErr w:type="gramStart"/>
-            <w:r>
-              <w:rPr>
-                <w:rFonts w:asciiTheme="minorHAnsi" w:hAnsiTheme="minorHAnsi"/>
-                <w:sz w:val="16"/>
-                <w:szCs w:val="16"/>
-              </w:rPr>
-              <w:t>books</w:t>
-            </w:r>
-            <w:proofErr w:type="gramEnd"/>
+              <w:t>Users can search and filter books</w:t>
+            </w:r>
           </w:p>
           <w:p>
             <w:pPr>
@@ -2949,7 +3304,15 @@
                 <w:sz w:val="16"/>
                 <w:szCs w:val="16"/>
               </w:rPr>
-              <w:t xml:space="preserve"> wish list as well as mark books as read</w:t>
+              <w:t xml:space="preserve"> list as well as mark book</w:t>
+            </w:r>
+            <w:r>
+              <w:rPr>
+                <w:rFonts w:asciiTheme="minorHAnsi" w:hAnsiTheme="minorHAnsi"/>
+                <w:sz w:val="16"/>
+                <w:szCs w:val="16"/>
+              </w:rPr>
+              <w:t>s by a status in their list</w:t>
             </w:r>
             <w:r>
               <w:rPr>
@@ -3155,6 +3518,232 @@
     </w:lvl>
   </w:abstractNum>
   <w:abstractNum w:abstractNumId="1" w15:restartNumberingAfterBreak="0">
+    <w:nsid w:val="125277A5"/>
+    <w:multiLevelType w:val="hybridMultilevel"/>
+    <w:tmpl w:val="8BE4430A"/>
+    <w:lvl w:ilvl="0" w:tplc="04090001">
+      <w:start w:val="1"/>
+      <w:numFmt w:val="bullet"/>
+      <w:lvlText w:val=""/>
+      <w:lvlJc w:val="left"/>
+      <w:pPr>
+        <w:ind w:left="720" w:hanging="360"/>
+      </w:pPr>
+      <w:rPr>
+        <w:rFonts w:ascii="Symbol" w:hAnsi="Symbol" w:hint="default"/>
+      </w:rPr>
+    </w:lvl>
+    <w:lvl w:ilvl="1" w:tplc="04090003" w:tentative="1">
+      <w:start w:val="1"/>
+      <w:numFmt w:val="bullet"/>
+      <w:lvlText w:val="o"/>
+      <w:lvlJc w:val="left"/>
+      <w:pPr>
+        <w:ind w:left="1440" w:hanging="360"/>
+      </w:pPr>
+      <w:rPr>
+        <w:rFonts w:ascii="Courier New" w:hAnsi="Courier New" w:cs="Courier New" w:hint="default"/>
+      </w:rPr>
+    </w:lvl>
+    <w:lvl w:ilvl="2" w:tplc="04090005" w:tentative="1">
+      <w:start w:val="1"/>
+      <w:numFmt w:val="bullet"/>
+      <w:lvlText w:val=""/>
+      <w:lvlJc w:val="left"/>
+      <w:pPr>
+        <w:ind w:left="2160" w:hanging="360"/>
+      </w:pPr>
+      <w:rPr>
+        <w:rFonts w:ascii="Wingdings" w:hAnsi="Wingdings" w:hint="default"/>
+      </w:rPr>
+    </w:lvl>
+    <w:lvl w:ilvl="3" w:tplc="04090001" w:tentative="1">
+      <w:start w:val="1"/>
+      <w:numFmt w:val="bullet"/>
+      <w:lvlText w:val=""/>
+      <w:lvlJc w:val="left"/>
+      <w:pPr>
+        <w:ind w:left="2880" w:hanging="360"/>
+      </w:pPr>
+      <w:rPr>
+        <w:rFonts w:ascii="Symbol" w:hAnsi="Symbol" w:hint="default"/>
+      </w:rPr>
+    </w:lvl>
+    <w:lvl w:ilvl="4" w:tplc="04090003" w:tentative="1">
+      <w:start w:val="1"/>
+      <w:numFmt w:val="bullet"/>
+      <w:lvlText w:val="o"/>
+      <w:lvlJc w:val="left"/>
+      <w:pPr>
+        <w:ind w:left="3600" w:hanging="360"/>
+      </w:pPr>
+      <w:rPr>
+        <w:rFonts w:ascii="Courier New" w:hAnsi="Courier New" w:cs="Courier New" w:hint="default"/>
+      </w:rPr>
+    </w:lvl>
+    <w:lvl w:ilvl="5" w:tplc="04090005" w:tentative="1">
+      <w:start w:val="1"/>
+      <w:numFmt w:val="bullet"/>
+      <w:lvlText w:val=""/>
+      <w:lvlJc w:val="left"/>
+      <w:pPr>
+        <w:ind w:left="4320" w:hanging="360"/>
+      </w:pPr>
+      <w:rPr>
+        <w:rFonts w:ascii="Wingdings" w:hAnsi="Wingdings" w:hint="default"/>
+      </w:rPr>
+    </w:lvl>
+    <w:lvl w:ilvl="6" w:tplc="04090001" w:tentative="1">
+      <w:start w:val="1"/>
+      <w:numFmt w:val="bullet"/>
+      <w:lvlText w:val=""/>
+      <w:lvlJc w:val="left"/>
+      <w:pPr>
+        <w:ind w:left="5040" w:hanging="360"/>
+      </w:pPr>
+      <w:rPr>
+        <w:rFonts w:ascii="Symbol" w:hAnsi="Symbol" w:hint="default"/>
+      </w:rPr>
+    </w:lvl>
+    <w:lvl w:ilvl="7" w:tplc="04090003" w:tentative="1">
+      <w:start w:val="1"/>
+      <w:numFmt w:val="bullet"/>
+      <w:lvlText w:val="o"/>
+      <w:lvlJc w:val="left"/>
+      <w:pPr>
+        <w:ind w:left="5760" w:hanging="360"/>
+      </w:pPr>
+      <w:rPr>
+        <w:rFonts w:ascii="Courier New" w:hAnsi="Courier New" w:cs="Courier New" w:hint="default"/>
+      </w:rPr>
+    </w:lvl>
+    <w:lvl w:ilvl="8" w:tplc="04090005" w:tentative="1">
+      <w:start w:val="1"/>
+      <w:numFmt w:val="bullet"/>
+      <w:lvlText w:val=""/>
+      <w:lvlJc w:val="left"/>
+      <w:pPr>
+        <w:ind w:left="6480" w:hanging="360"/>
+      </w:pPr>
+      <w:rPr>
+        <w:rFonts w:ascii="Wingdings" w:hAnsi="Wingdings" w:hint="default"/>
+      </w:rPr>
+    </w:lvl>
+  </w:abstractNum>
+  <w:abstractNum w:abstractNumId="2" w15:restartNumberingAfterBreak="0">
+    <w:nsid w:val="160F5FAC"/>
+    <w:multiLevelType w:val="hybridMultilevel"/>
+    <w:tmpl w:val="34B0B4B0"/>
+    <w:lvl w:ilvl="0" w:tplc="04090001">
+      <w:start w:val="1"/>
+      <w:numFmt w:val="bullet"/>
+      <w:lvlText w:val=""/>
+      <w:lvlJc w:val="left"/>
+      <w:pPr>
+        <w:ind w:left="720" w:hanging="360"/>
+      </w:pPr>
+      <w:rPr>
+        <w:rFonts w:ascii="Symbol" w:hAnsi="Symbol" w:hint="default"/>
+      </w:rPr>
+    </w:lvl>
+    <w:lvl w:ilvl="1" w:tplc="04090003" w:tentative="1">
+      <w:start w:val="1"/>
+      <w:numFmt w:val="bullet"/>
+      <w:lvlText w:val="o"/>
+      <w:lvlJc w:val="left"/>
+      <w:pPr>
+        <w:ind w:left="1440" w:hanging="360"/>
+      </w:pPr>
+      <w:rPr>
+        <w:rFonts w:ascii="Courier New" w:hAnsi="Courier New" w:cs="Courier New" w:hint="default"/>
+      </w:rPr>
+    </w:lvl>
+    <w:lvl w:ilvl="2" w:tplc="04090005" w:tentative="1">
+      <w:start w:val="1"/>
+      <w:numFmt w:val="bullet"/>
+      <w:lvlText w:val=""/>
+      <w:lvlJc w:val="left"/>
+      <w:pPr>
+        <w:ind w:left="2160" w:hanging="360"/>
+      </w:pPr>
+      <w:rPr>
+        <w:rFonts w:ascii="Wingdings" w:hAnsi="Wingdings" w:hint="default"/>
+      </w:rPr>
+    </w:lvl>
+    <w:lvl w:ilvl="3" w:tplc="04090001" w:tentative="1">
+      <w:start w:val="1"/>
+      <w:numFmt w:val="bullet"/>
+      <w:lvlText w:val=""/>
+      <w:lvlJc w:val="left"/>
+      <w:pPr>
+        <w:ind w:left="2880" w:hanging="360"/>
+      </w:pPr>
+      <w:rPr>
+        <w:rFonts w:ascii="Symbol" w:hAnsi="Symbol" w:hint="default"/>
+      </w:rPr>
+    </w:lvl>
+    <w:lvl w:ilvl="4" w:tplc="04090003" w:tentative="1">
+      <w:start w:val="1"/>
+      <w:numFmt w:val="bullet"/>
+      <w:lvlText w:val="o"/>
+      <w:lvlJc w:val="left"/>
+      <w:pPr>
+        <w:ind w:left="3600" w:hanging="360"/>
+      </w:pPr>
+      <w:rPr>
+        <w:rFonts w:ascii="Courier New" w:hAnsi="Courier New" w:cs="Courier New" w:hint="default"/>
+      </w:rPr>
+    </w:lvl>
+    <w:lvl w:ilvl="5" w:tplc="04090005" w:tentative="1">
+      <w:start w:val="1"/>
+      <w:numFmt w:val="bullet"/>
+      <w:lvlText w:val=""/>
+      <w:lvlJc w:val="left"/>
+      <w:pPr>
+        <w:ind w:left="4320" w:hanging="360"/>
+      </w:pPr>
+      <w:rPr>
+        <w:rFonts w:ascii="Wingdings" w:hAnsi="Wingdings" w:hint="default"/>
+      </w:rPr>
+    </w:lvl>
+    <w:lvl w:ilvl="6" w:tplc="04090001" w:tentative="1">
+      <w:start w:val="1"/>
+      <w:numFmt w:val="bullet"/>
+      <w:lvlText w:val=""/>
+      <w:lvlJc w:val="left"/>
+      <w:pPr>
+        <w:ind w:left="5040" w:hanging="360"/>
+      </w:pPr>
+      <w:rPr>
+        <w:rFonts w:ascii="Symbol" w:hAnsi="Symbol" w:hint="default"/>
+      </w:rPr>
+    </w:lvl>
+    <w:lvl w:ilvl="7" w:tplc="04090003" w:tentative="1">
+      <w:start w:val="1"/>
+      <w:numFmt w:val="bullet"/>
+      <w:lvlText w:val="o"/>
+      <w:lvlJc w:val="left"/>
+      <w:pPr>
+        <w:ind w:left="5760" w:hanging="360"/>
+      </w:pPr>
+      <w:rPr>
+        <w:rFonts w:ascii="Courier New" w:hAnsi="Courier New" w:cs="Courier New" w:hint="default"/>
+      </w:rPr>
+    </w:lvl>
+    <w:lvl w:ilvl="8" w:tplc="04090005" w:tentative="1">
+      <w:start w:val="1"/>
+      <w:numFmt w:val="bullet"/>
+      <w:lvlText w:val=""/>
+      <w:lvlJc w:val="left"/>
+      <w:pPr>
+        <w:ind w:left="6480" w:hanging="360"/>
+      </w:pPr>
+      <w:rPr>
+        <w:rFonts w:ascii="Wingdings" w:hAnsi="Wingdings" w:hint="default"/>
+      </w:rPr>
+    </w:lvl>
+  </w:abstractNum>
+  <w:abstractNum w:abstractNumId="3" w15:restartNumberingAfterBreak="0">
     <w:nsid w:val="1DEF1F48"/>
     <w:multiLevelType w:val="hybridMultilevel"/>
     <w:tmpl w:val="90582AA4"/>
@@ -3267,7 +3856,7 @@
       </w:rPr>
     </w:lvl>
   </w:abstractNum>
-  <w:abstractNum w:abstractNumId="2" w15:restartNumberingAfterBreak="0">
+  <w:abstractNum w:abstractNumId="4" w15:restartNumberingAfterBreak="0">
     <w:nsid w:val="256F48EC"/>
     <w:multiLevelType w:val="hybridMultilevel"/>
     <w:tmpl w:val="73920E00"/>
@@ -3380,7 +3969,7 @@
       </w:rPr>
     </w:lvl>
   </w:abstractNum>
-  <w:abstractNum w:abstractNumId="3" w15:restartNumberingAfterBreak="0">
+  <w:abstractNum w:abstractNumId="5" w15:restartNumberingAfterBreak="0">
     <w:nsid w:val="2986232A"/>
     <w:multiLevelType w:val="hybridMultilevel"/>
     <w:tmpl w:val="76D8E234"/>
@@ -3493,7 +4082,7 @@
       </w:rPr>
     </w:lvl>
   </w:abstractNum>
-  <w:abstractNum w:abstractNumId="4" w15:restartNumberingAfterBreak="0">
+  <w:abstractNum w:abstractNumId="6" w15:restartNumberingAfterBreak="0">
     <w:nsid w:val="3A2972FC"/>
     <w:multiLevelType w:val="hybridMultilevel"/>
     <w:tmpl w:val="EBFA73A8"/>
@@ -3606,7 +4195,7 @@
       </w:rPr>
     </w:lvl>
   </w:abstractNum>
-  <w:abstractNum w:abstractNumId="5" w15:restartNumberingAfterBreak="0">
+  <w:abstractNum w:abstractNumId="7" w15:restartNumberingAfterBreak="0">
     <w:nsid w:val="40B50F41"/>
     <w:multiLevelType w:val="hybridMultilevel"/>
     <w:tmpl w:val="CD140050"/>
@@ -3719,7 +4308,7 @@
       </w:rPr>
     </w:lvl>
   </w:abstractNum>
-  <w:abstractNum w:abstractNumId="6" w15:restartNumberingAfterBreak="0">
+  <w:abstractNum w:abstractNumId="8" w15:restartNumberingAfterBreak="0">
     <w:nsid w:val="441233FB"/>
     <w:multiLevelType w:val="hybridMultilevel"/>
     <w:tmpl w:val="CF8E1646"/>
@@ -3832,7 +4421,7 @@
       </w:rPr>
     </w:lvl>
   </w:abstractNum>
-  <w:abstractNum w:abstractNumId="7" w15:restartNumberingAfterBreak="0">
+  <w:abstractNum w:abstractNumId="9" w15:restartNumberingAfterBreak="0">
     <w:nsid w:val="466376C0"/>
     <w:multiLevelType w:val="hybridMultilevel"/>
     <w:tmpl w:val="D230030C"/>
@@ -3945,7 +4534,7 @@
       </w:rPr>
     </w:lvl>
   </w:abstractNum>
-  <w:abstractNum w:abstractNumId="8" w15:restartNumberingAfterBreak="0">
+  <w:abstractNum w:abstractNumId="10" w15:restartNumberingAfterBreak="0">
     <w:nsid w:val="4862216C"/>
     <w:multiLevelType w:val="hybridMultilevel"/>
     <w:tmpl w:val="A5C63C6E"/>
@@ -4058,7 +4647,7 @@
       </w:rPr>
     </w:lvl>
   </w:abstractNum>
-  <w:abstractNum w:abstractNumId="9" w15:restartNumberingAfterBreak="0">
+  <w:abstractNum w:abstractNumId="11" w15:restartNumberingAfterBreak="0">
     <w:nsid w:val="5516626A"/>
     <w:multiLevelType w:val="hybridMultilevel"/>
     <w:tmpl w:val="A73AD2BA"/>
@@ -4171,7 +4760,7 @@
       </w:rPr>
     </w:lvl>
   </w:abstractNum>
-  <w:abstractNum w:abstractNumId="10" w15:restartNumberingAfterBreak="0">
+  <w:abstractNum w:abstractNumId="12" w15:restartNumberingAfterBreak="0">
     <w:nsid w:val="6AFB5B57"/>
     <w:multiLevelType w:val="hybridMultilevel"/>
     <w:tmpl w:val="A034790A"/>
@@ -4285,37 +4874,43 @@
     </w:lvl>
   </w:abstractNum>
   <w:num w:numId="1" w16cid:durableId="1152526040">
+    <w:abstractNumId w:val="12"/>
+  </w:num>
+  <w:num w:numId="2" w16cid:durableId="1511261292">
+    <w:abstractNumId w:val="7"/>
+  </w:num>
+  <w:num w:numId="3" w16cid:durableId="1251626297">
     <w:abstractNumId w:val="10"/>
   </w:num>
-  <w:num w:numId="2" w16cid:durableId="1511261292">
-    <w:abstractNumId w:val="5"/>
-  </w:num>
-  <w:num w:numId="3" w16cid:durableId="1251626297">
+  <w:num w:numId="4" w16cid:durableId="2007047598">
     <w:abstractNumId w:val="8"/>
   </w:num>
-  <w:num w:numId="4" w16cid:durableId="2007047598">
-    <w:abstractNumId w:val="6"/>
-  </w:num>
   <w:num w:numId="5" w16cid:durableId="646976243">
-    <w:abstractNumId w:val="1"/>
+    <w:abstractNumId w:val="3"/>
   </w:num>
   <w:num w:numId="6" w16cid:durableId="78333509">
     <w:abstractNumId w:val="0"/>
   </w:num>
   <w:num w:numId="7" w16cid:durableId="827791775">
+    <w:abstractNumId w:val="4"/>
+  </w:num>
+  <w:num w:numId="8" w16cid:durableId="538276633">
+    <w:abstractNumId w:val="9"/>
+  </w:num>
+  <w:num w:numId="9" w16cid:durableId="1243684069">
+    <w:abstractNumId w:val="5"/>
+  </w:num>
+  <w:num w:numId="10" w16cid:durableId="1151481641">
+    <w:abstractNumId w:val="11"/>
+  </w:num>
+  <w:num w:numId="11" w16cid:durableId="1280988817">
+    <w:abstractNumId w:val="6"/>
+  </w:num>
+  <w:num w:numId="12" w16cid:durableId="1424107639">
     <w:abstractNumId w:val="2"/>
   </w:num>
-  <w:num w:numId="8" w16cid:durableId="538276633">
-    <w:abstractNumId w:val="7"/>
-  </w:num>
-  <w:num w:numId="9" w16cid:durableId="1243684069">
-    <w:abstractNumId w:val="3"/>
-  </w:num>
-  <w:num w:numId="10" w16cid:durableId="1151481641">
-    <w:abstractNumId w:val="9"/>
-  </w:num>
-  <w:num w:numId="11" w16cid:durableId="1280988817">
-    <w:abstractNumId w:val="4"/>
+  <w:num w:numId="13" w16cid:durableId="74321266">
+    <w:abstractNumId w:val="1"/>
   </w:num>
 </w:numbering>
 </file>

</xml_diff>

<commit_message>
Added final presentation document
</commit_message>
<xml_diff>
--- a/documents/Scope Document.docx
+++ b/documents/Scope Document.docx
@@ -733,13 +733,23 @@
                 <w:szCs w:val="16"/>
               </w:rPr>
             </w:pPr>
-            <w:r>
-              <w:rPr>
-                <w:rFonts w:asciiTheme="minorHAnsi" w:hAnsiTheme="minorHAnsi"/>
-                <w:sz w:val="16"/>
-                <w:szCs w:val="16"/>
-              </w:rPr>
-              <w:t>Google.Books API</w:t>
+            <w:proofErr w:type="spellStart"/>
+            <w:r>
+              <w:rPr>
+                <w:rFonts w:asciiTheme="minorHAnsi" w:hAnsiTheme="minorHAnsi"/>
+                <w:sz w:val="16"/>
+                <w:szCs w:val="16"/>
+              </w:rPr>
+              <w:t>Google.Books</w:t>
+            </w:r>
+            <w:proofErr w:type="spellEnd"/>
+            <w:r>
+              <w:rPr>
+                <w:rFonts w:asciiTheme="minorHAnsi" w:hAnsiTheme="minorHAnsi"/>
+                <w:sz w:val="16"/>
+                <w:szCs w:val="16"/>
+              </w:rPr>
+              <w:t xml:space="preserve"> API</w:t>
             </w:r>
           </w:p>
           <w:p>
@@ -880,7 +890,15 @@
                 <w:sz w:val="16"/>
                 <w:szCs w:val="16"/>
               </w:rPr>
-              <w:t>Funtionality required:</w:t>
+              <w:t>Functionality</w:t>
+            </w:r>
+            <w:r>
+              <w:rPr>
+                <w:rFonts w:asciiTheme="minorHAnsi" w:hAnsiTheme="minorHAnsi"/>
+                <w:sz w:val="16"/>
+                <w:szCs w:val="16"/>
+              </w:rPr>
+              <w:t xml:space="preserve"> required:</w:t>
             </w:r>
           </w:p>
           <w:p>
@@ -2477,8 +2495,18 @@
                 <w:sz w:val="16"/>
                 <w:szCs w:val="16"/>
               </w:rPr>
-              <w:t>Postman API calls to Google.Books</w:t>
-            </w:r>
+              <w:t xml:space="preserve">Postman API calls to </w:t>
+            </w:r>
+            <w:proofErr w:type="spellStart"/>
+            <w:r>
+              <w:rPr>
+                <w:rFonts w:asciiTheme="minorHAnsi" w:hAnsiTheme="minorHAnsi"/>
+                <w:sz w:val="16"/>
+                <w:szCs w:val="16"/>
+              </w:rPr>
+              <w:t>Google.Books</w:t>
+            </w:r>
+            <w:proofErr w:type="spellEnd"/>
           </w:p>
           <w:p>
             <w:pPr>
@@ -2577,7 +2605,25 @@
                 <w:sz w:val="16"/>
                 <w:szCs w:val="16"/>
               </w:rPr>
-              <w:t>Use Google.Books API to generate data in our database</w:t>
+              <w:t xml:space="preserve">Use </w:t>
+            </w:r>
+            <w:proofErr w:type="spellStart"/>
+            <w:r>
+              <w:rPr>
+                <w:rFonts w:asciiTheme="minorHAnsi" w:hAnsiTheme="minorHAnsi"/>
+                <w:sz w:val="16"/>
+                <w:szCs w:val="16"/>
+              </w:rPr>
+              <w:t>Google.Books</w:t>
+            </w:r>
+            <w:proofErr w:type="spellEnd"/>
+            <w:r>
+              <w:rPr>
+                <w:rFonts w:asciiTheme="minorHAnsi" w:hAnsiTheme="minorHAnsi"/>
+                <w:sz w:val="16"/>
+                <w:szCs w:val="16"/>
+              </w:rPr>
+              <w:t xml:space="preserve"> API to generate data in our database</w:t>
             </w:r>
           </w:p>
           <w:p>

</xml_diff>